<commit_message>
Add Packages For Add Migration => add-migration init
</commit_message>
<xml_diff>
--- a/SamuraiAppData/Samurai.docx
+++ b/SamuraiAppData/Samurai.docx
@@ -3,11 +3,41 @@
 <w:document xmlns:wpc="http://schemas.microsoft.com/office/word/2010/wordprocessingCanvas" xmlns:cx="http://schemas.microsoft.com/office/drawing/2014/chartex" xmlns:cx1="http://schemas.microsoft.com/office/drawing/2015/9/8/chartex" xmlns:mc="http://schemas.openxmlformats.org/markup-compatibility/2006" xmlns:o="urn:schemas-microsoft-com:office:office" xmlns:r="http://schemas.openxmlformats.org/officeDocument/2006/relationships" xmlns:m="http://schemas.openxmlformats.org/officeDocument/2006/math" xmlns:v="urn:schemas-microsoft-com:vml" xmlns:wp14="http://schemas.microsoft.com/office/word/2010/wordprocessingDrawing" xmlns:wp="http://schemas.openxmlformats.org/drawingml/2006/wordprocessingDrawing" xmlns:w10="urn:schemas-microsoft-com:office:word" xmlns:w="http://schemas.openxmlformats.org/wordprocessingml/2006/main" xmlns:w14="http://schemas.microsoft.com/office/word/2010/wordml" xmlns:w15="http://schemas.microsoft.com/office/word/2012/wordml" xmlns:w16se="http://schemas.microsoft.com/office/word/2015/wordml/symex" xmlns:wpg="http://schemas.microsoft.com/office/word/2010/wordprocessingGroup" xmlns:wpi="http://schemas.microsoft.com/office/word/2010/wordprocessingInk" xmlns:wne="http://schemas.microsoft.com/office/word/2006/wordml" xmlns:wps="http://schemas.microsoft.com/office/word/2010/wordprocessingShape" mc:Ignorable="w14 w15 w16se wp14">
   <w:body>
     <w:p>
-      <w:r>
+      <w:pPr>
+        <w:rPr>
+          <w:color w:val="5B9BD5" w:themeColor="accent1"/>
+          <w:sz w:val="32"/>
+          <w:szCs w:val="32"/>
+          <w14:shadow w14:blurRad="38100" w14:dist="25400" w14:dir="5400000" w14:sx="100000" w14:sy="100000" w14:kx="0" w14:ky="0" w14:algn="ctr">
+            <w14:srgbClr w14:val="6E747A">
+              <w14:alpha w14:val="57000"/>
+            </w14:srgbClr>
+          </w14:shadow>
+          <w14:textOutline w14:w="0" w14:cap="flat" w14:cmpd="sng" w14:algn="ctr">
+            <w14:noFill/>
+            <w14:prstDash w14:val="solid"/>
+            <w14:round/>
+          </w14:textOutline>
+        </w:rPr>
+      </w:pPr>
+      <w:r>
+        <w:rPr>
+          <w:color w:val="5B9BD5" w:themeColor="accent1"/>
+          <w:sz w:val="32"/>
+          <w:szCs w:val="32"/>
+          <w14:shadow w14:blurRad="38100" w14:dist="25400" w14:dir="5400000" w14:sx="100000" w14:sy="100000" w14:kx="0" w14:ky="0" w14:algn="ctr">
+            <w14:srgbClr w14:val="6E747A">
+              <w14:alpha w14:val="57000"/>
+            </w14:srgbClr>
+          </w14:shadow>
+          <w14:textOutline w14:w="0" w14:cap="flat" w14:cmpd="sng" w14:algn="ctr">
+            <w14:noFill/>
+            <w14:prstDash w14:val="solid"/>
+            <w14:round/>
+          </w14:textOutline>
+        </w:rPr>
         <w:t xml:space="preserve">Samurai =&gt; Read Me ! </w:t>
       </w:r>
-      <w:bookmarkStart w:id="0" w:name="_GoBack"/>
-      <w:bookmarkEnd w:id="0"/>
     </w:p>
     <w:p>
       <w:r>
@@ -35,6 +65,335 @@
             <v:imagedata r:id="rId4" o:title="Screenshot 2020-11-13 130104"/>
           </v:shape>
         </w:pict>
+      </w:r>
+    </w:p>
+    <w:p>
+      <w:pPr>
+        <w:autoSpaceDE w:val="0"/>
+        <w:autoSpaceDN w:val="0"/>
+        <w:adjustRightInd w:val="0"/>
+        <w:spacing w:after="0" w:line="240" w:lineRule="auto"/>
+        <w:rPr>
+          <w:rFonts w:ascii="Consolas" w:hAnsi="Consolas" w:cs="Consolas"/>
+          <w:color w:val="000000"/>
+          <w:sz w:val="19"/>
+          <w:szCs w:val="19"/>
+        </w:rPr>
+      </w:pPr>
+      <w:r>
+        <w:t>-----------------------------------------------------------------------------------------------------------------------------------------</w:t>
+      </w:r>
+    </w:p>
+    <w:p>
+      <w:pPr>
+        <w:autoSpaceDE w:val="0"/>
+        <w:autoSpaceDN w:val="0"/>
+        <w:adjustRightInd w:val="0"/>
+        <w:spacing w:after="0" w:line="240" w:lineRule="auto"/>
+        <w:rPr>
+          <w:rFonts w:ascii="Consolas" w:hAnsi="Consolas" w:cs="Consolas"/>
+          <w:b/>
+          <w:bCs/>
+        </w:rPr>
+      </w:pPr>
+      <w:r>
+        <w:rPr>
+          <w:rFonts w:ascii="Consolas" w:hAnsi="Consolas" w:cs="Consolas"/>
+          <w:b/>
+          <w:bCs/>
+        </w:rPr>
+        <w:t xml:space="preserve">                     _/\__</w:t>
+      </w:r>
+    </w:p>
+    <w:p>
+      <w:pPr>
+        <w:autoSpaceDE w:val="0"/>
+        <w:autoSpaceDN w:val="0"/>
+        <w:adjustRightInd w:val="0"/>
+        <w:spacing w:after="0" w:line="240" w:lineRule="auto"/>
+        <w:rPr>
+          <w:rFonts w:ascii="Consolas" w:hAnsi="Consolas" w:cs="Consolas"/>
+          <w:b/>
+          <w:bCs/>
+        </w:rPr>
+      </w:pPr>
+      <w:r>
+        <w:rPr>
+          <w:rFonts w:ascii="Consolas" w:hAnsi="Consolas" w:cs="Consolas"/>
+          <w:b/>
+          <w:bCs/>
+        </w:rPr>
+        <w:t xml:space="preserve">               ---==/    \\</w:t>
+      </w:r>
+    </w:p>
+    <w:p>
+      <w:pPr>
+        <w:autoSpaceDE w:val="0"/>
+        <w:autoSpaceDN w:val="0"/>
+        <w:adjustRightInd w:val="0"/>
+        <w:spacing w:after="0" w:line="240" w:lineRule="auto"/>
+        <w:rPr>
+          <w:rFonts w:ascii="Consolas" w:hAnsi="Consolas" w:cs="Consolas"/>
+          <w:b/>
+          <w:bCs/>
+        </w:rPr>
+      </w:pPr>
+      <w:r>
+        <w:rPr>
+          <w:rFonts w:ascii="Consolas" w:hAnsi="Consolas" w:cs="Consolas"/>
+          <w:b/>
+          <w:bCs/>
+        </w:rPr>
+        <w:t xml:space="preserve">         ___  ___   |.    \|\</w:t>
+      </w:r>
+    </w:p>
+    <w:p>
+      <w:pPr>
+        <w:autoSpaceDE w:val="0"/>
+        <w:autoSpaceDN w:val="0"/>
+        <w:adjustRightInd w:val="0"/>
+        <w:spacing w:after="0" w:line="240" w:lineRule="auto"/>
+        <w:rPr>
+          <w:rFonts w:ascii="Consolas" w:hAnsi="Consolas" w:cs="Consolas"/>
+          <w:b/>
+          <w:bCs/>
+        </w:rPr>
+      </w:pPr>
+      <w:r>
+        <w:rPr>
+          <w:rFonts w:ascii="Consolas" w:hAnsi="Consolas" w:cs="Consolas"/>
+          <w:b/>
+          <w:bCs/>
+        </w:rPr>
+        <w:t xml:space="preserve">        | __|| __|  |  )   \\\</w:t>
+      </w:r>
+    </w:p>
+    <w:p>
+      <w:pPr>
+        <w:autoSpaceDE w:val="0"/>
+        <w:autoSpaceDN w:val="0"/>
+        <w:adjustRightInd w:val="0"/>
+        <w:spacing w:after="0" w:line="240" w:lineRule="auto"/>
+        <w:rPr>
+          <w:rFonts w:ascii="Consolas" w:hAnsi="Consolas" w:cs="Consolas"/>
+          <w:b/>
+          <w:bCs/>
+        </w:rPr>
+      </w:pPr>
+      <w:r>
+        <w:rPr>
+          <w:rFonts w:ascii="Consolas" w:hAnsi="Consolas" w:cs="Consolas"/>
+          <w:b/>
+          <w:bCs/>
+        </w:rPr>
+        <w:t xml:space="preserve">        | _| | _|   \_/ |  //|\\</w:t>
+      </w:r>
+    </w:p>
+    <w:p>
+      <w:pPr>
+        <w:rPr>
+          <w:rFonts w:ascii="Consolas" w:hAnsi="Consolas" w:cs="Consolas"/>
+          <w:b/>
+          <w:bCs/>
+        </w:rPr>
+      </w:pPr>
+      <w:r>
+        <w:rPr>
+          <w:rFonts w:ascii="Consolas" w:hAnsi="Consolas" w:cs="Consolas"/>
+          <w:b/>
+          <w:bCs/>
+        </w:rPr>
+        <w:t xml:space="preserve">        |___||_|       /   \\\/\\</w:t>
+      </w:r>
+    </w:p>
+    <w:p/>
+    <w:p>
+      <w:r>
+        <w:rPr>
+          <w:b/>
+          <w:bCs/>
+        </w:rPr>
+        <w:t>Add Package</w:t>
+      </w:r>
+      <w:r>
+        <w:t xml:space="preserve"> =&gt; </w:t>
+      </w:r>
+    </w:p>
+    <w:p>
+      <w:r>
+        <w:rPr>
+          <w:b/>
+          <w:bCs/>
+          <w:color w:val="FF0000"/>
+          <w:sz w:val="24"/>
+          <w:szCs w:val="24"/>
+        </w:rPr>
+        <w:t>Entity Framework Core Tools</w:t>
+      </w:r>
+      <w:r>
+        <w:rPr>
+          <w:color w:val="FF0000"/>
+          <w:sz w:val="24"/>
+          <w:szCs w:val="24"/>
+        </w:rPr>
+        <w:t xml:space="preserve"> </w:t>
+      </w:r>
+      <w:r>
+        <w:t>for the NuGet Package Manager Console in Visual Studio.</w:t>
+      </w:r>
+    </w:p>
+    <w:p>
+      <w:r>
+        <w:t>Enables these commonly used commands:</w:t>
+      </w:r>
+    </w:p>
+    <w:p>
+      <w:pPr>
+        <w:rPr>
+          <w:b/>
+          <w:bCs/>
+        </w:rPr>
+      </w:pPr>
+      <w:r>
+        <w:rPr>
+          <w:b/>
+          <w:bCs/>
+        </w:rPr>
+        <w:t>Add-Migration</w:t>
+      </w:r>
+    </w:p>
+    <w:p>
+      <w:r>
+        <w:t>Drop-Database</w:t>
+      </w:r>
+    </w:p>
+    <w:p>
+      <w:r>
+        <w:t>Get-DbContext</w:t>
+      </w:r>
+    </w:p>
+    <w:p>
+      <w:r>
+        <w:t>Get-Migration</w:t>
+      </w:r>
+    </w:p>
+    <w:p>
+      <w:r>
+        <w:t>Remove-Migration</w:t>
+      </w:r>
+    </w:p>
+    <w:p>
+      <w:r>
+        <w:t>Scaffold-DbContext</w:t>
+      </w:r>
+      <w:bookmarkStart w:id="0" w:name="_GoBack"/>
+      <w:bookmarkEnd w:id="0"/>
+    </w:p>
+    <w:p>
+      <w:r>
+        <w:t>Script-Migration</w:t>
+      </w:r>
+    </w:p>
+    <w:p>
+      <w:pPr>
+        <w:rPr>
+          <w:b/>
+          <w:bCs/>
+        </w:rPr>
+      </w:pPr>
+      <w:r>
+        <w:rPr>
+          <w:b/>
+          <w:bCs/>
+        </w:rPr>
+        <w:t>Update-Database</w:t>
+      </w:r>
+    </w:p>
+    <w:p>
+      <w:r>
+        <w:t>-----------------------------------------------------------------------------------------------------------------------------------</w:t>
+      </w:r>
+    </w:p>
+    <w:p>
+      <w:pPr>
+        <w:rPr>
+          <w:b/>
+          <w:bCs/>
+          <w:sz w:val="24"/>
+          <w:szCs w:val="24"/>
+        </w:rPr>
+      </w:pPr>
+      <w:r>
+        <w:rPr>
+          <w:b/>
+          <w:bCs/>
+          <w:sz w:val="24"/>
+          <w:szCs w:val="24"/>
+        </w:rPr>
+        <w:t xml:space="preserve">CLI  : </w:t>
+      </w:r>
+    </w:p>
+    <w:p>
+      <w:pPr>
+        <w:rPr>
+          <w:b/>
+          <w:bCs/>
+          <w:sz w:val="28"/>
+          <w:szCs w:val="28"/>
+        </w:rPr>
+      </w:pPr>
+      <w:r>
+        <w:rPr>
+          <w:rFonts w:ascii="Consolas" w:hAnsi="Consolas" w:cs="Consolas"/>
+          <w:b/>
+          <w:bCs/>
+          <w:color w:val="000000"/>
+        </w:rPr>
+        <w:t>get-help entityframework</w:t>
+      </w:r>
+      <w:r>
+        <w:rPr>
+          <w:rFonts w:ascii="Consolas" w:hAnsi="Consolas" w:cs="Consolas"/>
+          <w:b/>
+          <w:bCs/>
+          <w:color w:val="000000"/>
+        </w:rPr>
+        <w:t xml:space="preserve"> =&gt; Add</w:t>
+      </w:r>
+      <w:r>
+        <w:rPr>
+          <w:rFonts w:ascii="Consolas" w:hAnsi="Consolas" w:cs="Consolas"/>
+          <w:b/>
+          <w:bCs/>
+          <w:color w:val="000000"/>
+        </w:rPr>
+        <w:t xml:space="preserve"> To Data And Console =&gt;</w:t>
+      </w:r>
+      <w:r>
+        <w:rPr>
+          <w:rFonts w:ascii="Consolas" w:hAnsi="Consolas" w:cs="Consolas"/>
+          <w:b/>
+          <w:bCs/>
+          <w:color w:val="000000"/>
+        </w:rPr>
+        <w:t xml:space="preserve"> </w:t>
+      </w:r>
+      <w:r>
+        <w:rPr>
+          <w:rFonts w:ascii="Consolas" w:hAnsi="Consolas" w:cs="Consolas"/>
+          <w:b/>
+          <w:bCs/>
+        </w:rPr>
+        <w:t>Microsoft.EntityFrameworkCore.Design</w:t>
+      </w:r>
+      <w:r>
+        <w:rPr>
+          <w:rFonts w:ascii="Consolas" w:hAnsi="Consolas" w:cs="Consolas"/>
+          <w:color w:val="000000"/>
+          <w:sz w:val="19"/>
+          <w:szCs w:val="19"/>
+        </w:rPr>
+        <w:t xml:space="preserve"> </w:t>
       </w:r>
     </w:p>
     <w:sectPr>

</xml_diff>